<commit_message>
Aggiornamento verbale_sop e relativi 1PG e 5PG
</commit_message>
<xml_diff>
--- a/modelli/758/758_1PG.docx
+++ b/modelli/758/758_1PG.docx
@@ -20,12 +20,12 @@
               <wp:align>center</wp:align>
             </wp:positionH>
             <wp:positionV relativeFrom="page">
-              <wp:align>center</wp:align>
+              <wp:align>top</wp:align>
             </wp:positionV>
-            <wp:extent cx="7560310" cy="10692130"/>
+            <wp:extent cx="7560310" cy="10688320"/>
             <wp:effectExtent l="0" t="0" r="0" b="0"/>
-            <wp:wrapNone/>
-            <wp:docPr id="1" name="Immagine1" descr=""/>
+            <wp:wrapSquare wrapText="largest"/>
+            <wp:docPr id="1" name="Image1" descr=""/>
             <wp:cNvGraphicFramePr>
               <a:graphicFrameLocks xmlns:a="http://schemas.openxmlformats.org/drawingml/2006/main" noChangeAspect="1"/>
             </wp:cNvGraphicFramePr>
@@ -33,7 +33,7 @@
               <a:graphicData uri="http://schemas.openxmlformats.org/drawingml/2006/picture">
                 <pic:pic xmlns:pic="http://schemas.openxmlformats.org/drawingml/2006/picture">
                   <pic:nvPicPr>
-                    <pic:cNvPr id="1" name="Immagine1" descr=""/>
+                    <pic:cNvPr id="1" name="Image1" descr=""/>
                     <pic:cNvPicPr>
                       <a:picLocks noChangeAspect="1" noChangeArrowheads="1"/>
                     </pic:cNvPicPr>
@@ -47,7 +47,7 @@
                   <pic:spPr bwMode="auto">
                     <a:xfrm>
                       <a:off x="0" y="0"/>
-                      <a:ext cx="7560310" cy="10692130"/>
+                      <a:ext cx="7560310" cy="10688320"/>
                     </a:xfrm>
                     <a:prstGeom prst="rect">
                       <a:avLst/>
@@ -63,7 +63,7 @@
     <w:sectPr>
       <w:type w:val="nextPage"/>
       <w:pgSz w:w="11906" w:h="16838"/>
-      <w:pgMar w:left="567" w:right="567" w:header="0" w:top="567" w:footer="0" w:bottom="567" w:gutter="0"/>
+      <w:pgMar w:left="567" w:right="567" w:gutter="0" w:header="0" w:top="567" w:footer="0" w:bottom="567"/>
       <w:pgNumType w:fmt="decimal"/>
       <w:formProt w:val="false"/>
       <w:textDirection w:val="lrTb"/>
@@ -97,7 +97,7 @@
     <w:pPr>
       <w:widowControl/>
       <w:suppressAutoHyphens w:val="true"/>
-      <w:overflowPunct w:val="true"/>
+      <w:overflowPunct w:val="false"/>
       <w:bidi w:val="0"/>
       <w:spacing w:before="0" w:after="0"/>
       <w:jc w:val="left"/>
@@ -118,22 +118,22 @@
       <w:rFonts w:ascii="OpenSymbol" w:hAnsi="OpenSymbol" w:eastAsia="OpenSymbol" w:cs="OpenSymbol"/>
     </w:rPr>
   </w:style>
-  <w:style w:type="paragraph" w:styleId="Titolo">
-    <w:name w:val="Titolo"/>
-    <w:basedOn w:val="Normal"/>
-    <w:next w:val="Corpodeltesto"/>
+  <w:style w:type="paragraph" w:styleId="Heading">
+    <w:name w:val="Heading"/>
+    <w:basedOn w:val="Normal"/>
+    <w:next w:val="TextBody"/>
     <w:qFormat/>
     <w:pPr>
       <w:keepNext w:val="true"/>
       <w:spacing w:before="240" w:after="120"/>
     </w:pPr>
     <w:rPr>
-      <w:rFonts w:ascii="Albany;Arial" w:hAnsi="Albany;Arial" w:eastAsia="Noto Sans CJK SC" w:cs="Lohit Devanagari"/>
+      <w:rFonts w:ascii="Liberation Sans" w:hAnsi="Liberation Sans" w:eastAsia="Noto Sans CJK SC" w:cs="Droid Sans Devanagari"/>
       <w:sz w:val="28"/>
       <w:szCs w:val="28"/>
     </w:rPr>
   </w:style>
-  <w:style w:type="paragraph" w:styleId="Corpodeltesto">
+  <w:style w:type="paragraph" w:styleId="TextBody">
     <w:name w:val="Body Text"/>
     <w:basedOn w:val="Normal"/>
     <w:pPr>
@@ -148,15 +148,15 @@
       <w:sz w:val="21"/>
     </w:rPr>
   </w:style>
-  <w:style w:type="paragraph" w:styleId="Elenco">
+  <w:style w:type="paragraph" w:styleId="List">
     <w:name w:val="List"/>
-    <w:basedOn w:val="Corpodeltesto"/>
+    <w:basedOn w:val="TextBody"/>
     <w:pPr/>
     <w:rPr>
       <w:rFonts w:ascii="Times New Roman" w:hAnsi="Times New Roman" w:cs="Lohit Devanagari"/>
     </w:rPr>
   </w:style>
-  <w:style w:type="paragraph" w:styleId="Didascalia">
+  <w:style w:type="paragraph" w:styleId="Caption">
     <w:name w:val="Caption"/>
     <w:basedOn w:val="Normal"/>
     <w:qFormat/>
@@ -172,6 +172,33 @@
       <w:szCs w:val="24"/>
     </w:rPr>
   </w:style>
+  <w:style w:type="paragraph" w:styleId="Index">
+    <w:name w:val="Index"/>
+    <w:basedOn w:val="Normal"/>
+    <w:qFormat/>
+    <w:pPr>
+      <w:suppressLineNumbers/>
+    </w:pPr>
+    <w:rPr>
+      <w:rFonts w:cs="Droid Sans Devanagari"/>
+      <w:lang w:val="zxx" w:eastAsia="zxx" w:bidi="zxx"/>
+    </w:rPr>
+  </w:style>
+  <w:style w:type="paragraph" w:styleId="Titolo">
+    <w:name w:val="Titolo"/>
+    <w:basedOn w:val="Normal"/>
+    <w:next w:val="TextBody"/>
+    <w:qFormat/>
+    <w:pPr>
+      <w:keepNext w:val="true"/>
+      <w:spacing w:before="240" w:after="120"/>
+    </w:pPr>
+    <w:rPr>
+      <w:rFonts w:ascii="Albany;Arial" w:hAnsi="Albany;Arial" w:eastAsia="Noto Sans CJK SC" w:cs="Lohit Devanagari"/>
+      <w:sz w:val="28"/>
+      <w:szCs w:val="28"/>
+    </w:rPr>
+  </w:style>
   <w:style w:type="paragraph" w:styleId="Indice">
     <w:name w:val="Indice"/>
     <w:basedOn w:val="Normal"/>
@@ -208,7 +235,14 @@
     </w:pPr>
     <w:rPr/>
   </w:style>
-  <w:style w:type="paragraph" w:styleId="Pidipagina">
+  <w:style w:type="paragraph" w:styleId="HeaderandFooter">
+    <w:name w:val="Header and Footer"/>
+    <w:basedOn w:val="Normal"/>
+    <w:qFormat/>
+    <w:pPr/>
+    <w:rPr/>
+  </w:style>
+  <w:style w:type="paragraph" w:styleId="Footer">
     <w:name w:val="Footer"/>
     <w:basedOn w:val="Intestazioneepidipagina"/>
     <w:pPr>

</xml_diff>